<commit_message>
all the way to chapter 7
</commit_message>
<xml_diff>
--- a/HW4/CS202 Chapter 4 Homework.docx
+++ b/HW4/CS202 Chapter 4 Homework.docx
@@ -19,8 +19,10 @@
           <w:szCs w:val="40"/>
           <w:u w:val="single"/>
         </w:rPr>
-        <w:t>CS202 Chapter 3</w:t>
-      </w:r>
+        <w:t>CS202 Chapter 4</w:t>
+      </w:r>
+      <w:bookmarkStart w:id="0" w:name="_GoBack"/>
+      <w:bookmarkEnd w:id="0"/>
       <w:r>
         <w:rPr>
           <w:b/>
@@ -749,7 +751,6 @@
           <w:szCs w:val="24"/>
         </w:rPr>
       </w:pPr>
-      <w:bookmarkStart w:id="0" w:name="_GoBack"/>
       <w:r>
         <w:rPr>
           <w:noProof/>
@@ -807,7 +808,6 @@
           </wp:anchor>
         </w:drawing>
       </w:r>
-      <w:bookmarkEnd w:id="0"/>
       <w:r>
         <w:rPr>
           <w:noProof/>

</xml_diff>